<commit_message>
Diagramas Casos de Uso + Texto atualizado
</commit_message>
<xml_diff>
--- a/Delgado/TextoCasosUso.docx
+++ b/Delgado/TextoCasosUso.docx
@@ -2257,6 +2257,13 @@
         </w:rPr>
         <w:t>”</w:t>
       </w:r>
+      <w:r>
+        <w:rPr>
+          <w:sz w:val="20"/>
+          <w:szCs w:val="20"/>
+        </w:rPr>
+        <w:t>.</w:t>
+      </w:r>
     </w:p>
     <w:p>
       <w:pPr>
@@ -2296,6 +2303,13 @@
         </w:rPr>
         <w:t>o respetivo livro</w:t>
       </w:r>
+      <w:r>
+        <w:rPr>
+          <w:sz w:val="20"/>
+          <w:szCs w:val="20"/>
+        </w:rPr>
+        <w:t>.</w:t>
+      </w:r>
     </w:p>
     <w:p>
       <w:pPr>
@@ -2339,6 +2353,13 @@
           <w:szCs w:val="20"/>
         </w:rPr>
         <w:t xml:space="preserve"> do caminho principal do caso de uso “Cancelar Reserva”</w:t>
+      </w:r>
+      <w:r>
+        <w:rPr>
+          <w:sz w:val="20"/>
+          <w:szCs w:val="20"/>
+        </w:rPr>
+        <w:t>.</w:t>
       </w:r>
     </w:p>
     <w:p>

</xml_diff>